<commit_message>
Corregida descripción de contraportada.
</commit_message>
<xml_diff>
--- a/cover/backtext.docx
+++ b/cover/backtext.docx
@@ -48,7 +48,13 @@
         <w:rPr>
           <w:lang w:val="es-ES"/>
         </w:rPr>
-        <w:t>de un enfoque dirigido hacia</w:t>
+        <w:t xml:space="preserve">de un enfoque dirigido </w:t>
+      </w:r>
+      <w:r>
+        <w:rPr>
+          <w:lang w:val="es-ES"/>
+        </w:rPr>
+        <w:t>a</w:t>
       </w:r>
       <w:r>
         <w:rPr>
@@ -145,6 +151,11 @@
       </w:pPr>
     </w:p>
     <w:p>
+      <w:pPr>
+        <w:rPr>
+          <w:lang w:val="es-ES"/>
+        </w:rPr>
+      </w:pPr>
       <w:r>
         <w:rPr>
           <w:lang w:val="es-ES"/>
@@ -247,7 +258,31 @@
         <w:rPr>
           <w:lang w:val="es-ES"/>
         </w:rPr>
-        <w:t xml:space="preserve">un curso online libre para aprender a tu propio ritmo, disponible en online.dr-chuck.com, que incluye un conjunto completo de lecturas en video y exámenes auto-calificados.  Los materiales del curso están </w:t>
+        <w:t xml:space="preserve">un curso online libre para aprender a tu propio ritmo, disponible en online.dr-chuck.com, que incluye un conjunto completo de </w:t>
+      </w:r>
+      <w:r>
+        <w:rPr>
+          <w:lang w:val="es-ES"/>
+        </w:rPr>
+        <w:t>lecciones</w:t>
+      </w:r>
+      <w:r>
+        <w:rPr>
+          <w:lang w:val="es-ES"/>
+        </w:rPr>
+        <w:t xml:space="preserve"> en </w:t>
+      </w:r>
+      <w:r>
+        <w:rPr>
+          <w:lang w:val="es-ES"/>
+        </w:rPr>
+        <w:t>video y exámenes auto-calificable</w:t>
+      </w:r>
+      <w:r>
+        <w:rPr>
+          <w:lang w:val="es-ES"/>
+        </w:rPr>
+        <w:t xml:space="preserve">s.  Los materiales del curso están </w:t>
       </w:r>
       <w:r>
         <w:rPr>
@@ -260,6 +295,24 @@
           <w:lang w:val="es-ES"/>
         </w:rPr>
         <w:t xml:space="preserve">disponibles </w:t>
+      </w:r>
+      <w:r>
+        <w:rPr>
+          <w:lang w:val="es-ES"/>
+        </w:rPr>
+        <w:t>para su adaptación, si estás interesado en utilizarlos</w:t>
+      </w:r>
+      <w:r>
+        <w:rPr>
+          <w:lang w:val="es-ES"/>
+        </w:rPr>
+        <w:t xml:space="preserve"> </w:t>
+      </w:r>
+      <w:r>
+        <w:rPr>
+          <w:lang w:val="es-ES"/>
+        </w:rPr>
+        <w:t xml:space="preserve">para impartir </w:t>
       </w:r>
       <w:bookmarkStart w:id="0" w:name="_GoBack"/>
       <w:bookmarkEnd w:id="0"/>
@@ -267,10 +320,16 @@
         <w:rPr>
           <w:lang w:val="es-ES"/>
         </w:rPr>
-        <w:t>si los quieres adaptar para la enseñanza de tu propio curso.</w:t>
+        <w:t>tu propio curso.</w:t>
       </w:r>
     </w:p>
-    <w:p/>
+    <w:p>
+      <w:pPr>
+        <w:rPr>
+          <w:lang w:val="es-ES"/>
+        </w:rPr>
+      </w:pPr>
+    </w:p>
     <w:sectPr>
       <w:pgSz w:w="12240" w:h="15840"/>
       <w:pgMar w:top="1440" w:right="1800" w:bottom="1440" w:left="1800" w:header="720" w:footer="720" w:gutter="0"/>

</xml_diff>